<commit_message>
change field in report
</commit_message>
<xml_diff>
--- a/storage/app/default/documents/report_doctorfee.docx
+++ b/storage/app/default/documents/report_doctorfee.docx
@@ -243,19 +243,7 @@
                 <w:noProof/>
                 <w:sz w:val="28"/>
               </w:rPr>
-              <w:t>[report.orderDoctor; block=tbs:row+tbs:row+tbs:row</w:t>
-            </w:r>
-            <w:bookmarkStart w:id="0" w:name="_GoBack"/>
-            <w:bookmarkEnd w:id="0"/>
-            <w:r>
-              <w:rPr>
-                <w:rFonts w:ascii="Browallia New" w:hAnsi="Browallia New" w:cs="Browallia New"/>
-                <w:b/>
-                <w:bCs/>
-                <w:noProof/>
-                <w:sz w:val="28"/>
-              </w:rPr>
-              <w:t>; sub1=transactions; p1] [report.orderDoctorNameTH;]</w:t>
+              <w:t>[report.orderDoctor; block=tbs:row+tbs:row+tbs:row; sub1=transactions; p1] [report.orderDoctorNameTH;]</w:t>
             </w:r>
           </w:p>
         </w:tc>
@@ -317,13 +305,14 @@
                 <w:sz w:val="28"/>
               </w:rPr>
             </w:pPr>
-            <w:r>
-              <w:rPr>
-                <w:rFonts w:ascii="Browallia New" w:hAnsi="Browallia New" w:cs="Browallia New"/>
-                <w:noProof/>
-                <w:sz w:val="28"/>
-              </w:rPr>
-              <w:t>[report_sub1.insurance.condition.insuranceName;ifempty=</w:t>
+            <w:bookmarkStart w:id="0" w:name="_GoBack"/>
+            <w:r>
+              <w:rPr>
+                <w:rFonts w:ascii="Browallia New" w:hAnsi="Browallia New" w:cs="Browallia New"/>
+                <w:noProof/>
+                <w:sz w:val="28"/>
+              </w:rPr>
+              <w:t>[report_sub1.insurance.PatientsInsurances;ope=formatinsurance;ifempty=</w:t>
             </w:r>
             <w:r>
               <w:rPr>
@@ -342,6 +331,7 @@
               </w:rPr>
               <w:t>]</w:t>
             </w:r>
+            <w:bookmarkEnd w:id="0"/>
           </w:p>
         </w:tc>
         <w:tc>

</xml_diff>